<commit_message>
modif du schema relationnel
</commit_message>
<xml_diff>
--- a/docs/SCHEMA RELATIONNEL DE LA BASE DE DONNEES.docx
+++ b/docs/SCHEMA RELATIONNEL DE LA BASE DE DONNEES.docx
@@ -3,8 +3,38 @@
 <w:document xmlns:ve="http://schemas.openxmlformats.org/markup-compatibility/2006" xmlns:o="urn:schemas-microsoft-com:office:office" xmlns:r="http://schemas.openxmlformats.org/officeDocument/2006/relationships" xmlns:m="http://schemas.openxmlformats.org/officeDocument/2006/math" xmlns:v="urn:schemas-microsoft-com:vml" xmlns:wp="http://schemas.openxmlformats.org/drawingml/2006/wordprocessingDrawing" xmlns:w10="urn:schemas-microsoft-com:office:word" xmlns:w="http://schemas.openxmlformats.org/wordprocessingml/2006/main" xmlns:wne="http://schemas.microsoft.com/office/word/2006/wordml">
   <w:body>
     <w:p>
-      <w:r>
-        <w:t>SCHEMA RELATIONNEL DE LA BASE DE DONNEES ‘usersio_gsb’</w:t>
+      <w:pPr>
+        <w:rPr>
+          <w:sz w:val="28"/>
+          <w:szCs w:val="28"/>
+          <w:u w:val="single"/>
+        </w:rPr>
+      </w:pPr>
+      <w:r>
+        <w:rPr>
+          <w:sz w:val="28"/>
+          <w:szCs w:val="28"/>
+          <w:u w:val="single"/>
+        </w:rPr>
+        <w:t>SCHEMA RELATIONNEL DE LA BASE DE DONNEES ‘</w:t>
+      </w:r>
+      <w:proofErr w:type="spellStart"/>
+      <w:r>
+        <w:rPr>
+          <w:sz w:val="28"/>
+          <w:szCs w:val="28"/>
+          <w:u w:val="single"/>
+        </w:rPr>
+        <w:t>usersio_gsb</w:t>
+      </w:r>
+      <w:proofErr w:type="spellEnd"/>
+      <w:r>
+        <w:rPr>
+          <w:sz w:val="28"/>
+          <w:szCs w:val="28"/>
+          <w:u w:val="single"/>
+        </w:rPr>
+        <w:t>’</w:t>
       </w:r>
     </w:p>
     <w:p>
@@ -27,7 +57,15 @@
         <w:t xml:space="preserve"> </w:t>
       </w:r>
       <w:r>
-        <w:t>ID_POSSEDE, NOM, PRENOM, ADRESSE, VILLE_MEDECIN, CP_MEDECIN , TEL, DEPARTEMENT)</w:t>
+        <w:t>ID_POSSEDE, NOM, PRENOM, ADRESSE, VILLE_MEDECIN, CP_</w:t>
+      </w:r>
+      <w:proofErr w:type="gramStart"/>
+      <w:r>
+        <w:t>MEDECIN ,</w:t>
+      </w:r>
+      <w:proofErr w:type="gramEnd"/>
+      <w:r>
+        <w:t xml:space="preserve"> TEL, DEPARTEMENT)</w:t>
       </w:r>
       <w:r>
         <w:br/>

</xml_diff>